<commit_message>
Compile DXIL libraries using `lib_6_3`
</commit_message>
<xml_diff>
--- a/Tutorials/04-RtPipelineState/04-RtPipelineState.docx
+++ b/Tutorials/04-RtPipelineState/04-RtPipelineState.docx
@@ -148,7 +148,29 @@
           <w:szCs w:val="19"/>
           <w:lang w:bidi="he-IL"/>
         </w:rPr>
-        <w:t>"lib_6_1"</w:t>
+        <w:t>"lib_6_</w:t>
+      </w:r>
+      <w:r>
+        <w:rPr>
+          <w:rFonts w:ascii="Consolas" w:hAnsi="Consolas" w:cs="Consolas"/>
+          <w:color w:val="A31515"/>
+          <w:sz w:val="19"/>
+          <w:szCs w:val="19"/>
+          <w:lang w:bidi="he-IL"/>
+        </w:rPr>
+        <w:t>3</w:t>
+      </w:r>
+      <w:bookmarkStart w:id="0" w:name="_GoBack"/>
+      <w:bookmarkEnd w:id="0"/>
+      <w:r>
+        <w:rPr>
+          <w:rFonts w:ascii="Consolas" w:hAnsi="Consolas" w:cs="Consolas"/>
+          <w:color w:val="A31515"/>
+          <w:sz w:val="19"/>
+          <w:szCs w:val="19"/>
+          <w:lang w:bidi="he-IL"/>
+        </w:rPr>
+        <w:t>"</w:t>
       </w:r>
       <w:r>
         <w:t xml:space="preserve"> </w:t>
@@ -3190,17 +3212,7 @@
                           <w:szCs w:val="19"/>
                           <w:lang w:bidi="he-IL"/>
                         </w:rPr>
-                        <w:t xml:space="preserve">struct </w:t>
-                      </w:r>
-                      <w:r>
-                        <w:rPr>
-                          <w:rFonts w:ascii="Consolas" w:hAnsi="Consolas" w:cs="Consolas"/>
-                          <w:color w:val="0000FF"/>
-                          <w:sz w:val="19"/>
-                          <w:szCs w:val="19"/>
-                          <w:lang w:bidi="he-IL"/>
-                        </w:rPr>
-                        <w:t>IntersectionAttribs</w:t>
+                        <w:t>struct IntersectionAttribs</w:t>
                       </w:r>
                     </w:p>
                     <w:p>
@@ -3893,7 +3905,7 @@
                               </w:rPr>
                               <w:t>D3D12_STATE_</w:t>
                             </w:r>
-                            <w:bookmarkStart w:id="0" w:name="_Hlk507424445"/>
+                            <w:bookmarkStart w:id="1" w:name="_Hlk507424445"/>
                             <w:r>
                               <w:rPr>
                                 <w:rFonts w:ascii="Consolas" w:hAnsi="Consolas" w:cs="Consolas"/>
@@ -3904,7 +3916,7 @@
                               </w:rPr>
                               <w:t>SUBOBJECT</w:t>
                             </w:r>
-                            <w:bookmarkEnd w:id="0"/>
+                            <w:bookmarkEnd w:id="1"/>
                             <w:r>
                               <w:rPr>
                                 <w:rFonts w:ascii="Consolas" w:hAnsi="Consolas" w:cs="Consolas"/>
@@ -7642,7 +7654,7 @@
         </w:rPr>
         <w:t xml:space="preserve"> Take care when dynam</w:t>
       </w:r>
-      <w:bookmarkStart w:id="1" w:name="_Hlk507425602"/>
+      <w:bookmarkStart w:id="3" w:name="_Hlk507425602"/>
       <w:r>
         <w:rPr>
           <w:b/>
@@ -7650,7 +7662,7 @@
         </w:rPr>
         <w:t>i</w:t>
       </w:r>
-      <w:bookmarkEnd w:id="1"/>
+      <w:bookmarkEnd w:id="3"/>
       <w:r>
         <w:rPr>
           <w:b/>
@@ -9323,8 +9335,6 @@
       <w:r>
         <w:t xml:space="preserve"> since each shader has a unique-entry point name.</w:t>
       </w:r>
-      <w:bookmarkStart w:id="2" w:name="_GoBack"/>
-      <w:bookmarkEnd w:id="2"/>
     </w:p>
     <w:p>
       <w:pPr>
@@ -11765,11 +11775,11 @@
       <w:r>
         <w:t xml:space="preserve">is an abstraction </w:t>
       </w:r>
-      <w:bookmarkStart w:id="3" w:name="_Hlk507427552"/>
+      <w:bookmarkStart w:id="4" w:name="_Hlk507427552"/>
       <w:r>
         <w:t xml:space="preserve">over </w:t>
       </w:r>
-      <w:bookmarkEnd w:id="3"/>
+      <w:bookmarkEnd w:id="4"/>
       <w:r>
         <w:t xml:space="preserve">a </w:t>
       </w:r>
@@ -21492,11 +21502,11 @@
           </mc:Fallback>
         </mc:AlternateContent>
       </w:r>
-      <w:bookmarkStart w:id="4" w:name="_Hlk507495926"/>
+      <w:bookmarkStart w:id="5" w:name="_Hlk507495926"/>
       <w:r>
         <w:t>Again</w:t>
       </w:r>
-      <w:bookmarkEnd w:id="4"/>
+      <w:bookmarkEnd w:id="5"/>
       <w:r>
         <w:t xml:space="preserve">, note that the </w:t>
       </w:r>

</xml_diff>